<commit_message>
First 5 questions of School Summary
</commit_message>
<xml_diff>
--- a/PyCitySchools/README.docx
+++ b/PyCitySchools/README.docx
@@ -245,62 +245,139 @@
     </w:p>
     <w:p/>
     <w:p>
-      <w:r>
+      <w:pPr>
+        <w:rPr>
+          <w:highlight w:val="yellow"/>
+        </w:rPr>
+      </w:pPr>
+      <w:r>
+        <w:rPr>
+          <w:highlight w:val="yellow"/>
+        </w:rPr>
         <w:t>### District Summary</w:t>
       </w:r>
     </w:p>
-    <w:p/>
-    <w:p>
-      <w:r>
+    <w:p>
+      <w:pPr>
+        <w:rPr>
+          <w:highlight w:val="yellow"/>
+        </w:rPr>
+      </w:pPr>
+    </w:p>
+    <w:p>
+      <w:r>
+        <w:rPr>
+          <w:highlight w:val="yellow"/>
+        </w:rPr>
         <w:t xml:space="preserve">* Create a </w:t>
       </w:r>
       <w:proofErr w:type="gramStart"/>
       <w:r>
+        <w:rPr>
+          <w:highlight w:val="yellow"/>
+        </w:rPr>
         <w:t>high level</w:t>
       </w:r>
       <w:proofErr w:type="gramEnd"/>
       <w:r>
+        <w:rPr>
+          <w:highlight w:val="yellow"/>
+        </w:rPr>
         <w:t xml:space="preserve"> snapshot (in table form) of the district's key metrics, including:</w:t>
       </w:r>
     </w:p>
     <w:p>
-      <w:r>
-        <w:t xml:space="preserve">  * Total Schools</w:t>
-      </w:r>
-    </w:p>
-    <w:p>
-      <w:r>
+      <w:pPr>
+        <w:rPr>
+          <w:highlight w:val="yellow"/>
+        </w:rPr>
+      </w:pPr>
+      <w:r>
+        <w:t xml:space="preserve">  </w:t>
+      </w:r>
+      <w:r>
+        <w:rPr>
+          <w:highlight w:val="yellow"/>
+        </w:rPr>
+        <w:t>* Total Schools</w:t>
+      </w:r>
+    </w:p>
+    <w:p>
+      <w:pPr>
+        <w:rPr>
+          <w:highlight w:val="yellow"/>
+        </w:rPr>
+      </w:pPr>
+      <w:r>
+        <w:rPr>
+          <w:highlight w:val="yellow"/>
+        </w:rPr>
         <w:t xml:space="preserve">  * Total Students</w:t>
       </w:r>
     </w:p>
     <w:p>
       <w:r>
+        <w:rPr>
+          <w:highlight w:val="yellow"/>
+        </w:rPr>
         <w:t xml:space="preserve">  * Total Budget</w:t>
       </w:r>
     </w:p>
     <w:p>
-      <w:r>
-        <w:t xml:space="preserve">  * Average Math Score</w:t>
-      </w:r>
-    </w:p>
-    <w:p>
-      <w:r>
+      <w:pPr>
+        <w:rPr>
+          <w:highlight w:val="yellow"/>
+        </w:rPr>
+      </w:pPr>
+      <w:r>
+        <w:t xml:space="preserve">  </w:t>
+      </w:r>
+      <w:r>
+        <w:rPr>
+          <w:highlight w:val="yellow"/>
+        </w:rPr>
+        <w:t>* Average Math Score</w:t>
+      </w:r>
+    </w:p>
+    <w:p>
+      <w:r>
+        <w:rPr>
+          <w:highlight w:val="yellow"/>
+        </w:rPr>
         <w:t xml:space="preserve">  * Average Reading Score</w:t>
       </w:r>
     </w:p>
     <w:p>
       <w:r>
-        <w:t xml:space="preserve">  * % Passing Math (The percentage of students that passed math.)</w:t>
-      </w:r>
-    </w:p>
-    <w:p>
-      <w:r>
-        <w:t xml:space="preserve">  * % Passing Reading (The percentage of students that passed reading.)</w:t>
-      </w:r>
-    </w:p>
-    <w:p>
-      <w:r>
-        <w:t xml:space="preserve">  * % Overall Passing (The percentage of students that passed math **and** reading.)</w:t>
+        <w:t xml:space="preserve">  </w:t>
+      </w:r>
+      <w:r>
+        <w:rPr>
+          <w:highlight w:val="yellow"/>
+        </w:rPr>
+        <w:t>* % Passing Math (The percentage of students that passed math.)</w:t>
+      </w:r>
+    </w:p>
+    <w:p>
+      <w:r>
+        <w:t xml:space="preserve">  </w:t>
+      </w:r>
+      <w:r>
+        <w:rPr>
+          <w:highlight w:val="yellow"/>
+        </w:rPr>
+        <w:t>* % Passing Reading (The percentage of students that passed reading.)</w:t>
+      </w:r>
+    </w:p>
+    <w:p>
+      <w:r>
+        <w:t xml:space="preserve">  </w:t>
+      </w:r>
+      <w:r>
+        <w:rPr>
+          <w:highlight w:val="yellow"/>
+        </w:rPr>
+        <w:t>* % Overall Passing (The percentage of students that passed math **and** reading.)</w:t>
       </w:r>
     </w:p>
     <w:p/>
@@ -316,17 +393,39 @@
       </w:r>
     </w:p>
     <w:p>
-      <w:r>
-        <w:t xml:space="preserve">  * School Name</w:t>
-      </w:r>
-    </w:p>
-    <w:p>
-      <w:r>
+      <w:pPr>
+        <w:rPr>
+          <w:highlight w:val="yellow"/>
+        </w:rPr>
+      </w:pPr>
+      <w:r>
+        <w:t xml:space="preserve">  </w:t>
+      </w:r>
+      <w:r>
+        <w:rPr>
+          <w:highlight w:val="yellow"/>
+        </w:rPr>
+        <w:t>* School Name</w:t>
+      </w:r>
+    </w:p>
+    <w:p>
+      <w:pPr>
+        <w:rPr>
+          <w:highlight w:val="yellow"/>
+        </w:rPr>
+      </w:pPr>
+      <w:r>
+        <w:rPr>
+          <w:highlight w:val="yellow"/>
+        </w:rPr>
         <w:t xml:space="preserve">  * School Type</w:t>
       </w:r>
     </w:p>
     <w:p>
       <w:r>
+        <w:rPr>
+          <w:highlight w:val="yellow"/>
+        </w:rPr>
         <w:t xml:space="preserve">  * Total Students</w:t>
       </w:r>
     </w:p>

</xml_diff>

<commit_message>
Complete all questions except Scores by School Size and Scores by School Type
</commit_message>
<xml_diff>
--- a/PyCitySchools/README.docx
+++ b/PyCitySchools/README.docx
@@ -30,520 +30,608 @@
       </w:r>
       <w:proofErr w:type="gramEnd"/>
       <w:r>
-        <w:t xml:space="preserve"> time to take what you've learned about Python Pandas and apply it to new situations. For this assignment, you'll need to complete **one of two** (not </w:t>
+        <w:t xml:space="preserve"> time to take what you've learned about Python Pandas and apply it to new situations. For this assignment, you'll need to complete **one of two** (not both)  Data Challenges. Once again, which challenge you take on is your choice. Just be sure to give it your all -- as the skills you hone will become powerful tools in your data analytics tool belt.</w:t>
+      </w:r>
+    </w:p>
+    <w:p/>
+    <w:p>
+      <w:r>
+        <w:t>### Before You Begin</w:t>
+      </w:r>
+    </w:p>
+    <w:p/>
+    <w:p>
+      <w:pPr>
+        <w:rPr>
+          <w:highlight w:val="yellow"/>
+        </w:rPr>
+      </w:pPr>
+      <w:r>
+        <w:rPr>
+          <w:highlight w:val="yellow"/>
+        </w:rPr>
+        <w:t>1. Create a new repository for this project called `pandas-challenge`. **Do not add this homework to an existing repository**.</w:t>
+      </w:r>
+    </w:p>
+    <w:p>
+      <w:pPr>
+        <w:rPr>
+          <w:highlight w:val="yellow"/>
+        </w:rPr>
+      </w:pPr>
+    </w:p>
+    <w:p>
+      <w:r>
+        <w:rPr>
+          <w:highlight w:val="yellow"/>
+        </w:rPr>
+        <w:t>2. Clone the new repository to your computer.</w:t>
+      </w:r>
+    </w:p>
+    <w:p/>
+    <w:p>
+      <w:r>
+        <w:rPr>
+          <w:highlight w:val="yellow"/>
+        </w:rPr>
+        <w:t>3. Inside your local git repository, create a directory for the Pandas Challenge you choose. Use folder names corresponding to the challenges: **</w:t>
+      </w:r>
+      <w:proofErr w:type="spellStart"/>
+      <w:r>
+        <w:rPr>
+          <w:highlight w:val="yellow"/>
+        </w:rPr>
+        <w:t>HeroesOfPymoli</w:t>
+      </w:r>
+      <w:proofErr w:type="spellEnd"/>
+      <w:r>
+        <w:rPr>
+          <w:highlight w:val="yellow"/>
+        </w:rPr>
+        <w:t>** or  **</w:t>
+      </w:r>
+      <w:proofErr w:type="spellStart"/>
+      <w:r>
+        <w:rPr>
+          <w:highlight w:val="yellow"/>
+        </w:rPr>
+        <w:t>PyCitySchools</w:t>
+      </w:r>
+      <w:proofErr w:type="spellEnd"/>
+      <w:r>
+        <w:rPr>
+          <w:highlight w:val="yellow"/>
+        </w:rPr>
+        <w:t>**.</w:t>
+      </w:r>
+    </w:p>
+    <w:p/>
+    <w:p>
+      <w:r>
+        <w:rPr>
+          <w:highlight w:val="yellow"/>
+        </w:rPr>
+        <w:t xml:space="preserve">4. Add your </w:t>
+      </w:r>
+      <w:proofErr w:type="spellStart"/>
+      <w:r>
+        <w:rPr>
+          <w:highlight w:val="yellow"/>
+        </w:rPr>
+        <w:t>Jupyter</w:t>
+      </w:r>
+      <w:proofErr w:type="spellEnd"/>
+      <w:r>
+        <w:rPr>
+          <w:highlight w:val="yellow"/>
+        </w:rPr>
+        <w:t xml:space="preserve"> notebook to this folder. This will be the main script to run for analysis.</w:t>
+      </w:r>
+    </w:p>
+    <w:p/>
+    <w:p>
+      <w:r>
+        <w:rPr>
+          <w:highlight w:val="yellow"/>
+        </w:rPr>
+        <w:t>5. Push the above changes to GitHub or GitLab.</w:t>
+      </w:r>
+    </w:p>
+    <w:p/>
+    <w:p>
+      <w:r>
+        <w:t xml:space="preserve">## Option 2: </w:t>
+      </w:r>
+      <w:proofErr w:type="spellStart"/>
+      <w:r>
+        <w:t>PyCitySchools</w:t>
+      </w:r>
+      <w:proofErr w:type="spellEnd"/>
+    </w:p>
+    <w:p/>
+    <w:p>
+      <w:r>
+        <w:t>![Education](Images/education.png)</w:t>
+      </w:r>
+    </w:p>
+    <w:p/>
+    <w:p>
+      <w:r>
+        <w:t xml:space="preserve">Well done! Having spent years analyzing financial records for big banks, you've finally scratched your idealistic itch and joined the education sector. In your latest role, you've become the Chief Data Scientist </w:t>
+      </w:r>
+      <w:r>
+        <w:lastRenderedPageBreak/>
+        <w:t>for your city's school district. In this capacity, you'll be helping the  school board and mayor make strategic decisions regarding future school budgets and priorities.</w:t>
+      </w:r>
+    </w:p>
+    <w:p/>
+    <w:p>
+      <w:r>
+        <w:t>As a first task, you've been asked to analyze the district-wide standardized test results. You'll be given access to every student's math and reading scores, as well as various information on the schools they attend. Your responsibility is to aggregate the data to and showcase obvious trends in school performance.</w:t>
+      </w:r>
+    </w:p>
+    <w:p/>
+    <w:p>
+      <w:r>
+        <w:t>Your final report should include each of the following:</w:t>
+      </w:r>
+    </w:p>
+    <w:p/>
+    <w:p>
+      <w:pPr>
+        <w:rPr>
+          <w:highlight w:val="yellow"/>
+        </w:rPr>
+      </w:pPr>
+      <w:r>
+        <w:rPr>
+          <w:highlight w:val="yellow"/>
+        </w:rPr>
+        <w:t>### District Summary</w:t>
+      </w:r>
+    </w:p>
+    <w:p>
+      <w:pPr>
+        <w:rPr>
+          <w:highlight w:val="yellow"/>
+        </w:rPr>
+      </w:pPr>
+    </w:p>
+    <w:p>
+      <w:r>
+        <w:rPr>
+          <w:highlight w:val="yellow"/>
+        </w:rPr>
+        <w:t>* Create a high level snapshot (in table form) of the district's key metrics, including:</w:t>
+      </w:r>
+    </w:p>
+    <w:p>
+      <w:pPr>
+        <w:rPr>
+          <w:highlight w:val="yellow"/>
+        </w:rPr>
+      </w:pPr>
+      <w:r>
+        <w:t xml:space="preserve">  </w:t>
+      </w:r>
+      <w:r>
+        <w:rPr>
+          <w:highlight w:val="yellow"/>
+        </w:rPr>
+        <w:t>* Total Schools</w:t>
+      </w:r>
+    </w:p>
+    <w:p>
+      <w:pPr>
+        <w:rPr>
+          <w:highlight w:val="yellow"/>
+        </w:rPr>
+      </w:pPr>
+      <w:r>
+        <w:rPr>
+          <w:highlight w:val="yellow"/>
+        </w:rPr>
+        <w:t xml:space="preserve">  * Total Students</w:t>
+      </w:r>
+    </w:p>
+    <w:p>
+      <w:r>
+        <w:rPr>
+          <w:highlight w:val="yellow"/>
+        </w:rPr>
+        <w:t xml:space="preserve">  * Total Budget</w:t>
+      </w:r>
+    </w:p>
+    <w:p>
+      <w:pPr>
+        <w:rPr>
+          <w:highlight w:val="yellow"/>
+        </w:rPr>
+      </w:pPr>
+      <w:r>
+        <w:t xml:space="preserve">  </w:t>
+      </w:r>
+      <w:r>
+        <w:rPr>
+          <w:highlight w:val="yellow"/>
+        </w:rPr>
+        <w:t>* Average Math Score</w:t>
+      </w:r>
+    </w:p>
+    <w:p>
+      <w:r>
+        <w:rPr>
+          <w:highlight w:val="yellow"/>
+        </w:rPr>
+        <w:t xml:space="preserve">  * Average Reading Score</w:t>
+      </w:r>
+    </w:p>
+    <w:p>
+      <w:r>
+        <w:t xml:space="preserve">  </w:t>
+      </w:r>
+      <w:r>
+        <w:rPr>
+          <w:highlight w:val="yellow"/>
+        </w:rPr>
+        <w:t>* % Passing Math (The percentage of students that passed math.)</w:t>
+      </w:r>
+    </w:p>
+    <w:p>
+      <w:r>
+        <w:t xml:space="preserve">  </w:t>
+      </w:r>
+      <w:r>
+        <w:rPr>
+          <w:highlight w:val="yellow"/>
+        </w:rPr>
+        <w:t>* % Passing Reading (The percentage of students that passed reading.)</w:t>
+      </w:r>
+    </w:p>
+    <w:p>
+      <w:r>
+        <w:t xml:space="preserve">  </w:t>
+      </w:r>
+      <w:r>
+        <w:rPr>
+          <w:highlight w:val="yellow"/>
+        </w:rPr>
+        <w:t>* % Overall Passing (The percentage of students that passed math **and** reading.)</w:t>
+      </w:r>
+    </w:p>
+    <w:p/>
+    <w:p>
+      <w:r>
+        <w:rPr>
+          <w:highlight w:val="yellow"/>
+        </w:rPr>
+        <w:t>### School Summary</w:t>
+      </w:r>
+    </w:p>
+    <w:p/>
+    <w:p>
+      <w:r>
+        <w:rPr>
+          <w:highlight w:val="yellow"/>
+        </w:rPr>
+        <w:t>* Create an overview table that summarizes key metrics about each school, including:</w:t>
+      </w:r>
+    </w:p>
+    <w:p>
+      <w:pPr>
+        <w:rPr>
+          <w:highlight w:val="yellow"/>
+        </w:rPr>
+      </w:pPr>
+      <w:r>
+        <w:t xml:space="preserve">  </w:t>
+      </w:r>
+      <w:r>
+        <w:rPr>
+          <w:highlight w:val="yellow"/>
+        </w:rPr>
+        <w:t>* School Name</w:t>
+      </w:r>
+    </w:p>
+    <w:p>
+      <w:pPr>
+        <w:rPr>
+          <w:highlight w:val="yellow"/>
+        </w:rPr>
+      </w:pPr>
+      <w:r>
+        <w:rPr>
+          <w:highlight w:val="yellow"/>
+        </w:rPr>
+        <w:t xml:space="preserve">  * School Type</w:t>
+      </w:r>
+    </w:p>
+    <w:p>
+      <w:pPr>
+        <w:rPr>
+          <w:highlight w:val="yellow"/>
+        </w:rPr>
+      </w:pPr>
+      <w:r>
+        <w:rPr>
+          <w:highlight w:val="yellow"/>
+        </w:rPr>
+        <w:t xml:space="preserve">  * Total Students</w:t>
+      </w:r>
+    </w:p>
+    <w:p>
+      <w:pPr>
+        <w:rPr>
+          <w:highlight w:val="yellow"/>
+        </w:rPr>
+      </w:pPr>
+      <w:r>
+        <w:rPr>
+          <w:highlight w:val="yellow"/>
+        </w:rPr>
+        <w:t xml:space="preserve">  * Total School Budget</w:t>
+      </w:r>
+    </w:p>
+    <w:p>
+      <w:r>
+        <w:rPr>
+          <w:highlight w:val="yellow"/>
+        </w:rPr>
+        <w:t xml:space="preserve">  * Per Student Budget</w:t>
+      </w:r>
+    </w:p>
+    <w:p>
+      <w:pPr>
+        <w:rPr>
+          <w:highlight w:val="yellow"/>
+        </w:rPr>
+      </w:pPr>
+      <w:r>
+        <w:lastRenderedPageBreak/>
+        <w:t xml:space="preserve">  </w:t>
+      </w:r>
+      <w:r>
+        <w:rPr>
+          <w:highlight w:val="yellow"/>
+        </w:rPr>
+        <w:t>* Average Math Score</w:t>
+      </w:r>
+    </w:p>
+    <w:p>
+      <w:pPr>
+        <w:rPr>
+          <w:highlight w:val="yellow"/>
+        </w:rPr>
+      </w:pPr>
+      <w:r>
+        <w:rPr>
+          <w:highlight w:val="yellow"/>
+        </w:rPr>
+        <w:t xml:space="preserve">  * Average Reading Score</w:t>
+      </w:r>
+    </w:p>
+    <w:p>
+      <w:pPr>
+        <w:rPr>
+          <w:highlight w:val="yellow"/>
+        </w:rPr>
+      </w:pPr>
+      <w:r>
+        <w:rPr>
+          <w:highlight w:val="yellow"/>
+        </w:rPr>
+        <w:t xml:space="preserve">  * % Passing Math (The percentage of students that passed math.)</w:t>
+      </w:r>
+    </w:p>
+    <w:p>
+      <w:pPr>
+        <w:rPr>
+          <w:highlight w:val="yellow"/>
+        </w:rPr>
+      </w:pPr>
+      <w:r>
+        <w:rPr>
+          <w:highlight w:val="yellow"/>
+        </w:rPr>
+        <w:t xml:space="preserve">  * % Passing Reading (The percentage of students that passed reading.)</w:t>
+      </w:r>
+    </w:p>
+    <w:p>
+      <w:r>
+        <w:rPr>
+          <w:highlight w:val="yellow"/>
+        </w:rPr>
+        <w:t xml:space="preserve">  * % Overall Passing (The percentage of students that passed math **and** reading.)</w:t>
+      </w:r>
+    </w:p>
+    <w:p/>
+    <w:p>
+      <w:r>
+        <w:rPr>
+          <w:highlight w:val="yellow"/>
+        </w:rPr>
+        <w:t>### Top Performing Schools (By % Overall Passing)</w:t>
+      </w:r>
+    </w:p>
+    <w:p/>
+    <w:p>
+      <w:pPr>
+        <w:rPr>
+          <w:highlight w:val="yellow"/>
+        </w:rPr>
+      </w:pPr>
+      <w:r>
+        <w:rPr>
+          <w:highlight w:val="yellow"/>
+        </w:rPr>
+        <w:t>* Create a table that highlights the top 5 performing schools based on % Overall Passing. Include:</w:t>
+      </w:r>
+    </w:p>
+    <w:p>
+      <w:pPr>
+        <w:rPr>
+          <w:highlight w:val="yellow"/>
+        </w:rPr>
+      </w:pPr>
+      <w:r>
+        <w:rPr>
+          <w:highlight w:val="yellow"/>
+        </w:rPr>
+        <w:t xml:space="preserve">  * School Name</w:t>
+      </w:r>
+    </w:p>
+    <w:p>
+      <w:pPr>
+        <w:rPr>
+          <w:highlight w:val="yellow"/>
+        </w:rPr>
+      </w:pPr>
+      <w:r>
+        <w:rPr>
+          <w:highlight w:val="yellow"/>
+        </w:rPr>
+        <w:t xml:space="preserve">  * School Type</w:t>
+      </w:r>
+    </w:p>
+    <w:p>
+      <w:pPr>
+        <w:rPr>
+          <w:highlight w:val="yellow"/>
+        </w:rPr>
+      </w:pPr>
+      <w:r>
+        <w:rPr>
+          <w:highlight w:val="yellow"/>
+        </w:rPr>
+        <w:t xml:space="preserve">  * Total Students</w:t>
+      </w:r>
+    </w:p>
+    <w:p>
+      <w:pPr>
+        <w:rPr>
+          <w:highlight w:val="yellow"/>
+        </w:rPr>
+      </w:pPr>
+      <w:r>
+        <w:rPr>
+          <w:highlight w:val="yellow"/>
+        </w:rPr>
+        <w:t xml:space="preserve">  * Total School Budget</w:t>
+      </w:r>
+    </w:p>
+    <w:p>
+      <w:pPr>
+        <w:rPr>
+          <w:highlight w:val="yellow"/>
+        </w:rPr>
+      </w:pPr>
+      <w:r>
+        <w:rPr>
+          <w:highlight w:val="yellow"/>
+        </w:rPr>
+        <w:t xml:space="preserve">  * Per Student Budget</w:t>
+      </w:r>
+    </w:p>
+    <w:p>
+      <w:pPr>
+        <w:rPr>
+          <w:highlight w:val="yellow"/>
+        </w:rPr>
+      </w:pPr>
+      <w:r>
+        <w:rPr>
+          <w:highlight w:val="yellow"/>
+        </w:rPr>
+        <w:t xml:space="preserve">  * Average Math Score</w:t>
+      </w:r>
+    </w:p>
+    <w:p>
+      <w:pPr>
+        <w:rPr>
+          <w:highlight w:val="yellow"/>
+        </w:rPr>
+      </w:pPr>
+      <w:r>
+        <w:rPr>
+          <w:highlight w:val="yellow"/>
+        </w:rPr>
+        <w:t xml:space="preserve">  * Average Reading Score</w:t>
+      </w:r>
+    </w:p>
+    <w:p>
+      <w:pPr>
+        <w:rPr>
+          <w:highlight w:val="yellow"/>
+        </w:rPr>
+      </w:pPr>
+      <w:r>
+        <w:rPr>
+          <w:highlight w:val="yellow"/>
+        </w:rPr>
+        <w:t xml:space="preserve">  * % Passing Math (The percentage of students that passed math.)</w:t>
+      </w:r>
+    </w:p>
+    <w:p>
+      <w:pPr>
+        <w:rPr>
+          <w:highlight w:val="yellow"/>
+        </w:rPr>
+      </w:pPr>
+      <w:r>
+        <w:rPr>
+          <w:highlight w:val="yellow"/>
+        </w:rPr>
+        <w:t xml:space="preserve">  * % Passing Reading (The percentage of students that passed reading.)</w:t>
+      </w:r>
+    </w:p>
+    <w:p>
+      <w:r>
+        <w:rPr>
+          <w:highlight w:val="yellow"/>
+        </w:rPr>
+        <w:t xml:space="preserve">  * % Overall Passing (The percentage of students that passed math **and** reading.)</w:t>
+      </w:r>
+    </w:p>
+    <w:p/>
+    <w:p>
+      <w:pPr>
+        <w:rPr>
+          <w:highlight w:val="yellow"/>
+        </w:rPr>
+      </w:pPr>
+      <w:r>
+        <w:rPr>
+          <w:highlight w:val="yellow"/>
+        </w:rPr>
+        <w:t>### Bottom Performing Schools (By % Overall Passing)</w:t>
+      </w:r>
+    </w:p>
+    <w:p>
+      <w:pPr>
+        <w:rPr>
+          <w:highlight w:val="yellow"/>
+        </w:rPr>
+      </w:pPr>
+    </w:p>
+    <w:p>
+      <w:r>
+        <w:rPr>
+          <w:highlight w:val="yellow"/>
+        </w:rPr>
+        <w:t xml:space="preserve">* Create a table that highlights the bottom 5 performing schools based on % Overall Passing. Include </w:t>
       </w:r>
       <w:proofErr w:type="gramStart"/>
       <w:r>
-        <w:t>both)  Data</w:t>
+        <w:rPr>
+          <w:highlight w:val="yellow"/>
+        </w:rPr>
+        <w:t>all of</w:t>
       </w:r>
       <w:proofErr w:type="gramEnd"/>
       <w:r>
-        <w:t xml:space="preserve"> Challenges. Once again, which challenge you take on is your choice. Just be sure to give it your all -- as the skills you hone will become powerful tools in your data analytics tool belt.</w:t>
-      </w:r>
-    </w:p>
-    <w:p/>
-    <w:p>
-      <w:r>
-        <w:t>### Before You Begin</w:t>
-      </w:r>
-    </w:p>
-    <w:p/>
-    <w:p>
-      <w:pPr>
-        <w:rPr>
-          <w:highlight w:val="yellow"/>
-        </w:rPr>
-      </w:pPr>
-      <w:r>
-        <w:rPr>
-          <w:highlight w:val="yellow"/>
-        </w:rPr>
-        <w:t>1. Create a new repository for this project called `pandas-challenge`. **Do not add this homework to an existing repository**.</w:t>
-      </w:r>
-    </w:p>
-    <w:p>
-      <w:pPr>
-        <w:rPr>
-          <w:highlight w:val="yellow"/>
-        </w:rPr>
-      </w:pPr>
-    </w:p>
-    <w:p>
-      <w:r>
-        <w:rPr>
-          <w:highlight w:val="yellow"/>
-        </w:rPr>
-        <w:t>2. Clone the new repository to your computer.</w:t>
-      </w:r>
-    </w:p>
-    <w:p/>
-    <w:p>
-      <w:r>
-        <w:rPr>
-          <w:highlight w:val="yellow"/>
-        </w:rPr>
-        <w:t>3. Inside your local git repository, create a directory for the Pandas Challenge you choose. Use folder names corresponding to the challenges: **</w:t>
-      </w:r>
-      <w:proofErr w:type="spellStart"/>
-      <w:r>
-        <w:rPr>
-          <w:highlight w:val="yellow"/>
-        </w:rPr>
-        <w:t>HeroesOfPymoli</w:t>
-      </w:r>
-      <w:proofErr w:type="spellEnd"/>
-      <w:r>
-        <w:rPr>
-          <w:highlight w:val="yellow"/>
-        </w:rPr>
-        <w:t xml:space="preserve">** </w:t>
-      </w:r>
-      <w:proofErr w:type="gramStart"/>
-      <w:r>
-        <w:rPr>
-          <w:highlight w:val="yellow"/>
-        </w:rPr>
-        <w:t>or  *</w:t>
-      </w:r>
-      <w:proofErr w:type="gramEnd"/>
-      <w:r>
-        <w:rPr>
-          <w:highlight w:val="yellow"/>
-        </w:rPr>
-        <w:t>*</w:t>
-      </w:r>
-      <w:proofErr w:type="spellStart"/>
-      <w:r>
-        <w:rPr>
-          <w:highlight w:val="yellow"/>
-        </w:rPr>
-        <w:t>PyCitySchools</w:t>
-      </w:r>
-      <w:proofErr w:type="spellEnd"/>
-      <w:r>
-        <w:rPr>
-          <w:highlight w:val="yellow"/>
-        </w:rPr>
-        <w:t>**.</w:t>
-      </w:r>
-    </w:p>
-    <w:p/>
-    <w:p>
-      <w:r>
-        <w:rPr>
-          <w:highlight w:val="yellow"/>
-        </w:rPr>
-        <w:t xml:space="preserve">4. Add your </w:t>
-      </w:r>
-      <w:proofErr w:type="spellStart"/>
-      <w:r>
-        <w:rPr>
-          <w:highlight w:val="yellow"/>
-        </w:rPr>
-        <w:t>Jupyter</w:t>
-      </w:r>
-      <w:proofErr w:type="spellEnd"/>
-      <w:r>
-        <w:rPr>
-          <w:highlight w:val="yellow"/>
-        </w:rPr>
-        <w:t xml:space="preserve"> notebook to this folder. This will be the main script to run for analysis.</w:t>
-      </w:r>
-    </w:p>
-    <w:p/>
-    <w:p>
-      <w:r>
-        <w:rPr>
-          <w:highlight w:val="yellow"/>
-        </w:rPr>
-        <w:t>5. Push the above changes to GitHub or GitLab.</w:t>
-      </w:r>
-    </w:p>
-    <w:p/>
-    <w:p>
-      <w:r>
-        <w:t xml:space="preserve">## Option 2: </w:t>
-      </w:r>
-      <w:proofErr w:type="spellStart"/>
-      <w:r>
-        <w:t>PyCitySchools</w:t>
-      </w:r>
-      <w:proofErr w:type="spellEnd"/>
-    </w:p>
-    <w:p/>
-    <w:p>
-      <w:proofErr w:type="gramStart"/>
-      <w:r>
-        <w:t>![</w:t>
-      </w:r>
-      <w:proofErr w:type="gramEnd"/>
-      <w:r>
-        <w:t>Education](Images/education.png)</w:t>
-      </w:r>
-    </w:p>
-    <w:p/>
-    <w:p>
-      <w:r>
-        <w:t xml:space="preserve">Well done! Having spent years analyzing financial records for big banks, </w:t>
-      </w:r>
-      <w:proofErr w:type="gramStart"/>
-      <w:r>
-        <w:t>you've</w:t>
-      </w:r>
-      <w:proofErr w:type="gramEnd"/>
-      <w:r>
-        <w:t xml:space="preserve"> finally scratched your idealistic itch and joined the education sector. In your latest role, </w:t>
-      </w:r>
-      <w:proofErr w:type="gramStart"/>
-      <w:r>
-        <w:t>you've</w:t>
-      </w:r>
-      <w:proofErr w:type="gramEnd"/>
-      <w:r>
-        <w:t xml:space="preserve"> become the Chief Data Scientist </w:t>
-      </w:r>
-      <w:r>
-        <w:lastRenderedPageBreak/>
-        <w:t xml:space="preserve">for your city's school district. In this capacity, you'll be helping </w:t>
-      </w:r>
-      <w:proofErr w:type="gramStart"/>
-      <w:r>
-        <w:t>the  school</w:t>
-      </w:r>
-      <w:proofErr w:type="gramEnd"/>
-      <w:r>
-        <w:t xml:space="preserve"> board and mayor make strategic decisions regarding future school budgets and priorities.</w:t>
-      </w:r>
-    </w:p>
-    <w:p/>
-    <w:p>
-      <w:r>
-        <w:t xml:space="preserve">As a first task, </w:t>
-      </w:r>
-      <w:proofErr w:type="gramStart"/>
-      <w:r>
-        <w:t>you've</w:t>
-      </w:r>
-      <w:proofErr w:type="gramEnd"/>
-      <w:r>
-        <w:t xml:space="preserve"> been asked to analyze the district-wide standardized test results. </w:t>
-      </w:r>
-      <w:proofErr w:type="gramStart"/>
-      <w:r>
-        <w:t>You'll</w:t>
-      </w:r>
-      <w:proofErr w:type="gramEnd"/>
-      <w:r>
-        <w:t xml:space="preserve"> be given access to every student's math and reading scores, as well as various information on the schools they attend. Your responsibility is to aggregate the data to and showcase obvious trends in school performance.</w:t>
-      </w:r>
-    </w:p>
-    <w:p/>
-    <w:p>
-      <w:r>
-        <w:t>Your final report should include each of the following:</w:t>
-      </w:r>
-    </w:p>
-    <w:p/>
-    <w:p>
-      <w:pPr>
-        <w:rPr>
-          <w:highlight w:val="yellow"/>
-        </w:rPr>
-      </w:pPr>
-      <w:r>
-        <w:rPr>
-          <w:highlight w:val="yellow"/>
-        </w:rPr>
-        <w:t>### District Summary</w:t>
-      </w:r>
-    </w:p>
-    <w:p>
-      <w:pPr>
-        <w:rPr>
-          <w:highlight w:val="yellow"/>
-        </w:rPr>
-      </w:pPr>
-    </w:p>
-    <w:p>
-      <w:r>
-        <w:rPr>
-          <w:highlight w:val="yellow"/>
-        </w:rPr>
-        <w:t xml:space="preserve">* Create a </w:t>
-      </w:r>
-      <w:proofErr w:type="gramStart"/>
-      <w:r>
-        <w:rPr>
-          <w:highlight w:val="yellow"/>
-        </w:rPr>
-        <w:t>high level</w:t>
-      </w:r>
-      <w:proofErr w:type="gramEnd"/>
-      <w:r>
-        <w:rPr>
-          <w:highlight w:val="yellow"/>
-        </w:rPr>
-        <w:t xml:space="preserve"> snapshot (in table form) of the district's key metrics, including:</w:t>
-      </w:r>
-    </w:p>
-    <w:p>
-      <w:pPr>
-        <w:rPr>
-          <w:highlight w:val="yellow"/>
-        </w:rPr>
-      </w:pPr>
-      <w:r>
-        <w:t xml:space="preserve">  </w:t>
-      </w:r>
-      <w:r>
-        <w:rPr>
-          <w:highlight w:val="yellow"/>
-        </w:rPr>
-        <w:t>* Total Schools</w:t>
-      </w:r>
-    </w:p>
-    <w:p>
-      <w:pPr>
-        <w:rPr>
-          <w:highlight w:val="yellow"/>
-        </w:rPr>
-      </w:pPr>
-      <w:r>
-        <w:rPr>
-          <w:highlight w:val="yellow"/>
-        </w:rPr>
-        <w:t xml:space="preserve">  * Total Students</w:t>
-      </w:r>
-    </w:p>
-    <w:p>
-      <w:r>
-        <w:rPr>
-          <w:highlight w:val="yellow"/>
-        </w:rPr>
-        <w:t xml:space="preserve">  * Total Budget</w:t>
-      </w:r>
-    </w:p>
-    <w:p>
-      <w:pPr>
-        <w:rPr>
-          <w:highlight w:val="yellow"/>
-        </w:rPr>
-      </w:pPr>
-      <w:r>
-        <w:t xml:space="preserve">  </w:t>
-      </w:r>
-      <w:r>
-        <w:rPr>
-          <w:highlight w:val="yellow"/>
-        </w:rPr>
-        <w:t>* Average Math Score</w:t>
-      </w:r>
-    </w:p>
-    <w:p>
-      <w:r>
-        <w:rPr>
-          <w:highlight w:val="yellow"/>
-        </w:rPr>
-        <w:t xml:space="preserve">  * Average Reading Score</w:t>
-      </w:r>
-    </w:p>
-    <w:p>
-      <w:r>
-        <w:t xml:space="preserve">  </w:t>
-      </w:r>
-      <w:r>
-        <w:rPr>
-          <w:highlight w:val="yellow"/>
-        </w:rPr>
-        <w:t>* % Passing Math (The percentage of students that passed math.)</w:t>
-      </w:r>
-    </w:p>
-    <w:p>
-      <w:r>
-        <w:t xml:space="preserve">  </w:t>
-      </w:r>
-      <w:r>
-        <w:rPr>
-          <w:highlight w:val="yellow"/>
-        </w:rPr>
-        <w:t>* % Passing Reading (The percentage of students that passed reading.)</w:t>
-      </w:r>
-    </w:p>
-    <w:p>
-      <w:r>
-        <w:t xml:space="preserve">  </w:t>
-      </w:r>
-      <w:r>
-        <w:rPr>
-          <w:highlight w:val="yellow"/>
-        </w:rPr>
-        <w:t>* % Overall Passing (The percentage of students that passed math **and** reading.)</w:t>
-      </w:r>
-    </w:p>
-    <w:p/>
-    <w:p>
-      <w:r>
-        <w:t>### School Summary</w:t>
-      </w:r>
-    </w:p>
-    <w:p/>
-    <w:p>
-      <w:r>
-        <w:t>* Create an overview table that summarizes key metrics about each school, including:</w:t>
-      </w:r>
-    </w:p>
-    <w:p>
-      <w:pPr>
-        <w:rPr>
-          <w:highlight w:val="yellow"/>
-        </w:rPr>
-      </w:pPr>
-      <w:r>
-        <w:t xml:space="preserve">  </w:t>
-      </w:r>
-      <w:r>
-        <w:rPr>
-          <w:highlight w:val="yellow"/>
-        </w:rPr>
-        <w:t>* School Name</w:t>
-      </w:r>
-    </w:p>
-    <w:p>
-      <w:pPr>
-        <w:rPr>
-          <w:highlight w:val="yellow"/>
-        </w:rPr>
-      </w:pPr>
-      <w:r>
-        <w:rPr>
-          <w:highlight w:val="yellow"/>
-        </w:rPr>
-        <w:t xml:space="preserve">  * School Type</w:t>
-      </w:r>
-    </w:p>
-    <w:p>
-      <w:r>
-        <w:rPr>
-          <w:highlight w:val="yellow"/>
-        </w:rPr>
-        <w:t xml:space="preserve">  * Total Students</w:t>
-      </w:r>
-    </w:p>
-    <w:p>
-      <w:r>
-        <w:t xml:space="preserve">  * Total School Budget</w:t>
-      </w:r>
-    </w:p>
-    <w:p>
-      <w:r>
-        <w:t xml:space="preserve">  * Per Student Budget</w:t>
-      </w:r>
-    </w:p>
-    <w:p>
-      <w:r>
-        <w:lastRenderedPageBreak/>
-        <w:t xml:space="preserve">  * Average Math Score</w:t>
-      </w:r>
-    </w:p>
-    <w:p>
-      <w:r>
-        <w:t xml:space="preserve">  * Average Reading Score</w:t>
-      </w:r>
-    </w:p>
-    <w:p>
-      <w:r>
-        <w:t xml:space="preserve">  * % Passing Math (The percentage of students that passed math.)</w:t>
-      </w:r>
-    </w:p>
-    <w:p>
-      <w:r>
-        <w:t xml:space="preserve">  * % Passing Reading (The percentage of students that passed reading.)</w:t>
-      </w:r>
-    </w:p>
-    <w:p>
-      <w:r>
-        <w:t xml:space="preserve">  * % Overall Passing (The percentage of students that passed math **and** reading.)</w:t>
-      </w:r>
-    </w:p>
-    <w:p/>
-    <w:p>
-      <w:r>
-        <w:t>### Top Performing Schools (By % Overall Passing)</w:t>
-      </w:r>
-    </w:p>
-    <w:p/>
-    <w:p>
-      <w:r>
-        <w:t>* Create a table that highlights the top 5 performing schools based on % Overall Passing. Include:</w:t>
-      </w:r>
-    </w:p>
-    <w:p>
-      <w:r>
-        <w:t xml:space="preserve">  * School Name</w:t>
-      </w:r>
-    </w:p>
-    <w:p>
-      <w:r>
-        <w:t xml:space="preserve">  * School Type</w:t>
-      </w:r>
-    </w:p>
-    <w:p>
-      <w:r>
-        <w:t xml:space="preserve">  * Total Students</w:t>
-      </w:r>
-    </w:p>
-    <w:p>
-      <w:r>
-        <w:t xml:space="preserve">  * Total School Budget</w:t>
-      </w:r>
-    </w:p>
-    <w:p>
-      <w:r>
-        <w:t xml:space="preserve">  * Per Student Budget</w:t>
-      </w:r>
-    </w:p>
-    <w:p>
-      <w:r>
-        <w:t xml:space="preserve">  * Average Math Score</w:t>
-      </w:r>
-    </w:p>
-    <w:p>
-      <w:r>
-        <w:t xml:space="preserve">  * Average Reading Score</w:t>
-      </w:r>
-    </w:p>
-    <w:p>
-      <w:r>
-        <w:t xml:space="preserve">  * % Passing Math (The percentage of students that passed math.)</w:t>
-      </w:r>
-    </w:p>
-    <w:p>
-      <w:r>
-        <w:t xml:space="preserve">  * % Passing Reading (The percentage of students that passed reading.)</w:t>
-      </w:r>
-    </w:p>
-    <w:p>
-      <w:r>
-        <w:t xml:space="preserve">  * % Overall Passing (The percentage of students that passed math **and** reading.)</w:t>
-      </w:r>
-    </w:p>
-    <w:p/>
-    <w:p>
-      <w:r>
-        <w:t>### Bottom Performing Schools (By % Overall Passing)</w:t>
-      </w:r>
-    </w:p>
-    <w:p/>
-    <w:p>
-      <w:r>
-        <w:t xml:space="preserve">* Create a table that highlights the bottom 5 performing schools based on % Overall Passing. Include </w:t>
-      </w:r>
-      <w:proofErr w:type="gramStart"/>
-      <w:r>
-        <w:t>all of</w:t>
-      </w:r>
-      <w:proofErr w:type="gramEnd"/>
-      <w:r>
+        <w:rPr>
+          <w:highlight w:val="yellow"/>
+        </w:rPr>
         <w:t xml:space="preserve"> the same metrics as above.</w:t>
       </w:r>
     </w:p>

</xml_diff>